<commit_message>
Added updated resume for August
</commit_message>
<xml_diff>
--- a/Samir-Prakash-072017.docx
+++ b/Samir-Prakash-072017.docx
@@ -1,6 +1,6 @@
 
 <file path=word/document.xml><?xml version="1.0" encoding="utf-8"?>
-<w:document xmlns:wpc="http://schemas.microsoft.com/office/word/2010/wordprocessingCanvas" xmlns:cx="http://schemas.microsoft.com/office/drawing/2014/chartex" xmlns:cx1="http://schemas.microsoft.com/office/drawing/2015/9/8/chartex" xmlns:cx2="http://schemas.microsoft.com/office/drawing/2015/10/21/chartex" xmlns:cx3="http://schemas.microsoft.com/office/drawing/2016/5/9/chartex" xmlns:cx4="http://schemas.microsoft.com/office/drawing/2016/5/10/chartex" xmlns:cx5="http://schemas.microsoft.com/office/drawing/2016/5/11/chartex" xmlns:mc="http://schemas.openxmlformats.org/markup-compatibility/2006" xmlns:o="urn:schemas-microsoft-com:office:office" xmlns:r="http://schemas.openxmlformats.org/officeDocument/2006/relationships" xmlns:m="http://schemas.openxmlformats.org/officeDocument/2006/math" xmlns:v="urn:schemas-microsoft-com:vml" xmlns:wp14="http://schemas.microsoft.com/office/word/2010/wordprocessingDrawing" xmlns:wp="http://schemas.openxmlformats.org/drawingml/2006/wordprocessingDrawing" xmlns:w10="urn:schemas-microsoft-com:office:word" xmlns:w="http://schemas.openxmlformats.org/wordprocessingml/2006/main" xmlns:w14="http://schemas.microsoft.com/office/word/2010/wordml" xmlns:w15="http://schemas.microsoft.com/office/word/2012/wordml" xmlns:w16se="http://schemas.microsoft.com/office/word/2015/wordml/symex" xmlns:wpg="http://schemas.microsoft.com/office/word/2010/wordprocessingGroup" xmlns:wpi="http://schemas.microsoft.com/office/word/2010/wordprocessingInk" xmlns:wne="http://schemas.microsoft.com/office/word/2006/wordml" xmlns:wps="http://schemas.microsoft.com/office/word/2010/wordprocessingShape" mc:Ignorable="w14 w15 w16se wp14">
+<w:document xmlns:wpc="http://schemas.microsoft.com/office/word/2010/wordprocessingCanvas" xmlns:mo="http://schemas.microsoft.com/office/mac/office/2008/main" xmlns:mc="http://schemas.openxmlformats.org/markup-compatibility/2006" xmlns:mv="urn:schemas-microsoft-com:mac:vml" xmlns:o="urn:schemas-microsoft-com:office:office" xmlns:r="http://schemas.openxmlformats.org/officeDocument/2006/relationships" xmlns:m="http://schemas.openxmlformats.org/officeDocument/2006/math" xmlns:v="urn:schemas-microsoft-com:vml" xmlns:wp14="http://schemas.microsoft.com/office/word/2010/wordprocessingDrawing" xmlns:wp="http://schemas.openxmlformats.org/drawingml/2006/wordprocessingDrawing" xmlns:w10="urn:schemas-microsoft-com:office:word" xmlns:w="http://schemas.openxmlformats.org/wordprocessingml/2006/main" xmlns:w14="http://schemas.microsoft.com/office/word/2010/wordml" xmlns:w15="http://schemas.microsoft.com/office/word/2012/wordml" xmlns:wpg="http://schemas.microsoft.com/office/word/2010/wordprocessingGroup" xmlns:wpi="http://schemas.microsoft.com/office/word/2010/wordprocessingInk" xmlns:wne="http://schemas.microsoft.com/office/word/2006/wordml" xmlns:wps="http://schemas.microsoft.com/office/word/2010/wordprocessingShape" mc:Ignorable="w14 w15 wp14">
   <w:body>
     <w:tbl>
       <w:tblPr>
@@ -108,6 +108,11 @@
               <w:t>mployer: Infosys Ltd.</w:t>
             </w:r>
           </w:p>
+          <w:p>
+            <w:r>
+              <w:t xml:space="preserve">Current Location: Plano, TX, USA </w:t>
+            </w:r>
+          </w:p>
         </w:tc>
       </w:tr>
     </w:tbl>
@@ -155,7 +160,15 @@
         <w:t xml:space="preserve">, </w:t>
       </w:r>
       <w:r>
-        <w:t>CA Inc, Toyota Motors E</w:t>
+        <w:t xml:space="preserve">CA </w:t>
+      </w:r>
+      <w:proofErr w:type="spellStart"/>
+      <w:r>
+        <w:t>Inc</w:t>
+      </w:r>
+      <w:proofErr w:type="spellEnd"/>
+      <w:r>
+        <w:t>, Toyota Motors E</w:t>
       </w:r>
       <w:r>
         <w:t xml:space="preserve">urope and </w:t>
@@ -459,8 +472,13 @@
             </w:r>
           </w:p>
           <w:p>
-            <w:r>
-              <w:t xml:space="preserve">Kotlin, C#, Scala, Go </w:t>
+            <w:proofErr w:type="spellStart"/>
+            <w:r>
+              <w:t>Kotlin</w:t>
+            </w:r>
+            <w:proofErr w:type="spellEnd"/>
+            <w:r>
+              <w:t xml:space="preserve">, Go </w:t>
             </w:r>
           </w:p>
           <w:p/>
@@ -499,7 +517,31 @@
               <w:t>,</w:t>
             </w:r>
             <w:r>
-              <w:t xml:space="preserve"> IntelliJ IDEA/WebStorm, Node JS, Atlassian JIRA/Bamboo/Stash/Confluence, Bitbucket, Eclipse, Visual Studio Code, Atom</w:t>
+              <w:t xml:space="preserve"> IntelliJ IDEA/</w:t>
+            </w:r>
+            <w:proofErr w:type="spellStart"/>
+            <w:r>
+              <w:t>WebStorm</w:t>
+            </w:r>
+            <w:proofErr w:type="spellEnd"/>
+            <w:r>
+              <w:t xml:space="preserve">, Node JS, </w:t>
+            </w:r>
+            <w:proofErr w:type="spellStart"/>
+            <w:r>
+              <w:t>Atlassian</w:t>
+            </w:r>
+            <w:proofErr w:type="spellEnd"/>
+            <w:r>
+              <w:t xml:space="preserve"> JIRA/Bamboo/Stash/Confluence, </w:t>
+            </w:r>
+            <w:proofErr w:type="spellStart"/>
+            <w:r>
+              <w:t>Bitbucket</w:t>
+            </w:r>
+            <w:proofErr w:type="spellEnd"/>
+            <w:r>
+              <w:t>, Eclipse, Visual Studio Code, Atom</w:t>
             </w:r>
             <w:r>
               <w:t>, Java 1.8</w:t>
@@ -536,8 +578,13 @@
           </w:p>
           <w:p>
             <w:r>
-              <w:t>Oracle Wercker</w:t>
-            </w:r>
+              <w:t xml:space="preserve">Oracle </w:t>
+            </w:r>
+            <w:proofErr w:type="spellStart"/>
+            <w:r>
+              <w:t>Wercker</w:t>
+            </w:r>
+            <w:proofErr w:type="spellEnd"/>
             <w:r>
               <w:t>, AWS, Microsoft Azure, Google Cloud</w:t>
             </w:r>
@@ -610,7 +657,15 @@
               <w:t>,</w:t>
             </w:r>
             <w:r>
-              <w:t xml:space="preserve"> Ember JS, Vue JS</w:t>
+              <w:t xml:space="preserve"> Ember JS, </w:t>
+            </w:r>
+            <w:proofErr w:type="spellStart"/>
+            <w:r>
+              <w:t>Vue</w:t>
+            </w:r>
+            <w:proofErr w:type="spellEnd"/>
+            <w:r>
+              <w:t xml:space="preserve"> JS</w:t>
             </w:r>
             <w:r>
               <w:t>, Express JS</w:t>
@@ -650,9 +705,19 @@
             <w:r>
               <w:t xml:space="preserve">SVN, </w:t>
             </w:r>
-            <w:r>
-              <w:t>Tridion, Joomla, Wordpress</w:t>
-            </w:r>
+            <w:proofErr w:type="spellStart"/>
+            <w:r>
+              <w:t>Tridion</w:t>
+            </w:r>
+            <w:proofErr w:type="spellEnd"/>
+            <w:r>
+              <w:t xml:space="preserve">, Joomla, </w:t>
+            </w:r>
+            <w:proofErr w:type="spellStart"/>
+            <w:r>
+              <w:t>Wordpress</w:t>
+            </w:r>
+            <w:proofErr w:type="spellEnd"/>
           </w:p>
           <w:p/>
           <w:p>
@@ -967,7 +1032,15 @@
         <w:t>Creating and maintaining CI/CD pipeline for development teams using Jen</w:t>
       </w:r>
       <w:r>
-        <w:t>kins/Wercker/</w:t>
+        <w:t>kins/</w:t>
+      </w:r>
+      <w:proofErr w:type="spellStart"/>
+      <w:r>
+        <w:t>Wercker</w:t>
+      </w:r>
+      <w:proofErr w:type="spellEnd"/>
+      <w:r>
+        <w:t>/</w:t>
       </w:r>
       <w:r>
         <w:t xml:space="preserve">Visual Studio Team Services </w:t>
@@ -986,7 +1059,15 @@
         <w:pStyle w:val="ListParagraph"/>
       </w:pPr>
       <w:r>
-        <w:t>Working on managing multiple build pipelines using Wercker CLI for CI/CD on Kubernetes</w:t>
+        <w:t xml:space="preserve">Working on managing multiple build pipelines using </w:t>
+      </w:r>
+      <w:proofErr w:type="spellStart"/>
+      <w:r>
+        <w:t>Wercker</w:t>
+      </w:r>
+      <w:proofErr w:type="spellEnd"/>
+      <w:r>
+        <w:t xml:space="preserve"> CLI for CI/CD on Kubernetes</w:t>
       </w:r>
     </w:p>
     <w:p>
@@ -1029,7 +1110,13 @@
         <w:pStyle w:val="ListParagraph"/>
       </w:pPr>
       <w:r>
-        <w:t>Containerizing JavaScript based client side applications with Docker</w:t>
+        <w:t xml:space="preserve">Containerizing JavaScript </w:t>
+      </w:r>
+      <w:r>
+        <w:t xml:space="preserve">Angular and React </w:t>
+      </w:r>
+      <w:r>
+        <w:t>based client side applications with Docker</w:t>
       </w:r>
     </w:p>
     <w:p>
@@ -1106,7 +1193,15 @@
         <w:pStyle w:val="ListParagraph"/>
       </w:pPr>
       <w:r>
-        <w:t>Creating publish-subscribe model leveraging AMQP and RabbitMQ from spring boot for micro service interaction</w:t>
+        <w:t xml:space="preserve">Creating publish-subscribe model leveraging AMQP and </w:t>
+      </w:r>
+      <w:proofErr w:type="spellStart"/>
+      <w:r>
+        <w:t>RabbitMQ</w:t>
+      </w:r>
+      <w:proofErr w:type="spellEnd"/>
+      <w:r>
+        <w:t xml:space="preserve"> from spring boot for micro service interaction</w:t>
       </w:r>
     </w:p>
     <w:p>
@@ -1130,16 +1225,45 @@
         <w:pStyle w:val="ListParagraph"/>
       </w:pPr>
       <w:r>
-        <w:t>Implementing code coverage guidelines using SonarQube and JaCoCo for Java and JavaScript based applications</w:t>
-      </w:r>
-    </w:p>
-    <w:p>
-      <w:pPr>
-        <w:pStyle w:val="ListParagraph"/>
-      </w:pPr>
-      <w:r>
-        <w:t>Implementing cloud based artifactory solution using JFrog</w:t>
-      </w:r>
+        <w:t xml:space="preserve">Implementing code coverage guidelines using </w:t>
+      </w:r>
+      <w:proofErr w:type="spellStart"/>
+      <w:r>
+        <w:t>SonarQube</w:t>
+      </w:r>
+      <w:proofErr w:type="spellEnd"/>
+      <w:r>
+        <w:t xml:space="preserve"> and </w:t>
+      </w:r>
+      <w:proofErr w:type="spellStart"/>
+      <w:r>
+        <w:t>JaCoCo</w:t>
+      </w:r>
+      <w:proofErr w:type="spellEnd"/>
+      <w:r>
+        <w:t xml:space="preserve"> for Java and JavaScript based applications</w:t>
+      </w:r>
+    </w:p>
+    <w:p>
+      <w:pPr>
+        <w:pStyle w:val="ListParagraph"/>
+      </w:pPr>
+      <w:r>
+        <w:t xml:space="preserve">Implementing cloud based </w:t>
+      </w:r>
+      <w:proofErr w:type="spellStart"/>
+      <w:r>
+        <w:t>artifactory</w:t>
+      </w:r>
+      <w:proofErr w:type="spellEnd"/>
+      <w:r>
+        <w:t xml:space="preserve"> solution using </w:t>
+      </w:r>
+      <w:proofErr w:type="spellStart"/>
+      <w:r>
+        <w:t>JFrog</w:t>
+      </w:r>
+      <w:proofErr w:type="spellEnd"/>
     </w:p>
     <w:p>
       <w:pPr>
@@ -1220,7 +1344,14 @@
         <w:pStyle w:val="ListParagraph"/>
       </w:pPr>
       <w:r>
-        <w:t>Evaluating PaaS, SaaS and IaaS providers to provide the most cost effective solutions</w:t>
+        <w:lastRenderedPageBreak/>
+        <w:t xml:space="preserve">Evaluating PaaS, SaaS and IaaS providers to provide the most </w:t>
+      </w:r>
+      <w:r>
+        <w:t>cost-effective</w:t>
+      </w:r>
+      <w:r>
+        <w:t xml:space="preserve"> solutions</w:t>
       </w:r>
     </w:p>
     <w:p>
@@ -1349,8 +1480,13 @@
         <w:t>Leveraged latest open source technology stack – Backbone/Marionette/React/Node/Express/Mongo DB</w:t>
       </w:r>
       <w:r>
-        <w:t>/Redis</w:t>
-      </w:r>
+        <w:t>/</w:t>
+      </w:r>
+      <w:proofErr w:type="spellStart"/>
+      <w:r>
+        <w:t>Redis</w:t>
+      </w:r>
+      <w:proofErr w:type="spellEnd"/>
     </w:p>
     <w:p>
       <w:pPr>
@@ -1389,8 +1525,13 @@
         <w:pStyle w:val="ListParagraph"/>
       </w:pPr>
       <w:r>
-        <w:t>Management of cloud based deployment infrastructure with AWS and Heroku</w:t>
-      </w:r>
+        <w:t xml:space="preserve">Management of cloud based deployment infrastructure with AWS and </w:t>
+      </w:r>
+      <w:proofErr w:type="spellStart"/>
+      <w:r>
+        <w:t>Heroku</w:t>
+      </w:r>
+      <w:proofErr w:type="spellEnd"/>
     </w:p>
     <w:p>
       <w:pPr>
@@ -1649,15 +1790,27 @@
         <w:t>eveloped</w:t>
       </w:r>
       <w:r>
-        <w:t xml:space="preserve"> JavaScript/HTML5/CSS3 client side application for the backend services</w:t>
-      </w:r>
-    </w:p>
-    <w:p>
-      <w:pPr>
-        <w:pStyle w:val="ListParagraph"/>
-      </w:pPr>
-      <w:r>
-        <w:t>Leveraged Backbone JavaScript library for front end development</w:t>
+        <w:t xml:space="preserve"> JavaScript/HTML5/CSS3</w:t>
+      </w:r>
+      <w:r>
+        <w:t>/React</w:t>
+      </w:r>
+      <w:r>
+        <w:t xml:space="preserve"> client side application for the backend services</w:t>
+      </w:r>
+    </w:p>
+    <w:p>
+      <w:pPr>
+        <w:pStyle w:val="ListParagraph"/>
+      </w:pPr>
+      <w:r>
+        <w:t xml:space="preserve">Leveraged Backbone </w:t>
+      </w:r>
+      <w:r>
+        <w:t xml:space="preserve">and React </w:t>
+      </w:r>
+      <w:r>
+        <w:t>JavaScript library for front end development</w:t>
       </w:r>
     </w:p>
     <w:p>
@@ -1697,15 +1850,29 @@
         <w:pStyle w:val="ListParagraph"/>
       </w:pPr>
       <w:r>
-        <w:t>Collaborated with service providers (Google/Yandex/TomTom) to provide real time data feed on route mapping and navigation</w:t>
-      </w:r>
-    </w:p>
-    <w:p>
-      <w:pPr>
-        <w:pStyle w:val="ListParagraph"/>
-      </w:pPr>
-      <w:r>
-        <w:t>SSO implementation for providing a smooth UX for vehicle owners</w:t>
+        <w:t>Collaborated with service providers (Google/</w:t>
+      </w:r>
+      <w:proofErr w:type="spellStart"/>
+      <w:r>
+        <w:t>Yandex</w:t>
+      </w:r>
+      <w:proofErr w:type="spellEnd"/>
+      <w:r>
+        <w:t>/TomTom) to provide real time data feed on route mapping and navigation</w:t>
+      </w:r>
+    </w:p>
+    <w:p>
+      <w:pPr>
+        <w:pStyle w:val="ListParagraph"/>
+      </w:pPr>
+      <w:r>
+        <w:t xml:space="preserve">SSO implementation for providing a smooth UX </w:t>
+      </w:r>
+      <w:r>
+        <w:t xml:space="preserve">using React </w:t>
+      </w:r>
+      <w:r>
+        <w:t>for vehicle owners</w:t>
       </w:r>
     </w:p>
     <w:p>
@@ -1861,7 +2028,6 @@
         <w:rPr>
           <w:rStyle w:val="CapsExpandedColored"/>
         </w:rPr>
-        <w:lastRenderedPageBreak/>
         <w:t>Java developer</w:t>
       </w:r>
       <w:r>
@@ -2046,7 +2212,15 @@
         <w:t xml:space="preserve"> </w:t>
       </w:r>
       <w:r>
-        <w:t>Sikkim Manipal Institute of Technology</w:t>
+        <w:t xml:space="preserve">Sikkim </w:t>
+      </w:r>
+      <w:proofErr w:type="spellStart"/>
+      <w:r>
+        <w:t>Manipal</w:t>
+      </w:r>
+      <w:proofErr w:type="spellEnd"/>
+      <w:r>
+        <w:t xml:space="preserve"> Institute of Technology</w:t>
       </w:r>
       <w:r>
         <w:t xml:space="preserve"> </w:t>
@@ -2104,7 +2278,13 @@
         <w:t xml:space="preserve">Infosys ltd </w:t>
       </w:r>
       <w:r>
-        <w:t>– Chandigarh, India – April, 2012 – till date</w:t>
+        <w:t xml:space="preserve">– Chandigarh, India – </w:t>
+      </w:r>
+      <w:r>
+        <w:t>April</w:t>
+      </w:r>
+      <w:r>
+        <w:t xml:space="preserve"> 2012 – till date</w:t>
       </w:r>
     </w:p>
     <w:p>
@@ -2136,7 +2316,19 @@
         <w:t xml:space="preserve">NIIt Technologies </w:t>
       </w:r>
       <w:r>
-        <w:t>– New Delhi, India – October, 2011 – March, 2012</w:t>
+        <w:t xml:space="preserve">– New Delhi, India – </w:t>
+      </w:r>
+      <w:r>
+        <w:t>October</w:t>
+      </w:r>
+      <w:r>
+        <w:t xml:space="preserve"> 2011 – </w:t>
+      </w:r>
+      <w:r>
+        <w:t>March</w:t>
+      </w:r>
+      <w:r>
+        <w:t xml:space="preserve"> 2012</w:t>
       </w:r>
     </w:p>
     <w:p>
@@ -2168,7 +2360,19 @@
         <w:t xml:space="preserve">Infosys ltd </w:t>
       </w:r>
       <w:r>
-        <w:t>– Chandigarh, India – April, 2007 – September, 2011</w:t>
+        <w:t xml:space="preserve">– Chandigarh, India – </w:t>
+      </w:r>
+      <w:r>
+        <w:t>April</w:t>
+      </w:r>
+      <w:r>
+        <w:t xml:space="preserve"> 2007 – </w:t>
+      </w:r>
+      <w:r>
+        <w:t>September</w:t>
+      </w:r>
+      <w:r>
+        <w:t xml:space="preserve"> 2011</w:t>
       </w:r>
     </w:p>
     <w:p>
@@ -2200,44 +2404,56 @@
         <w:t xml:space="preserve">HCL </w:t>
       </w:r>
       <w:r>
-        <w:t>– New Delhi, India – January, 2005 – March, 2007</w:t>
-      </w:r>
-    </w:p>
-    <w:p>
-      <w:pPr>
-        <w:pStyle w:val="ListParagraph"/>
-      </w:pPr>
-      <w:r>
-        <w:t>Position</w:t>
-      </w:r>
-      <w:r>
-        <w:t xml:space="preserve">: </w:t>
-      </w:r>
-      <w:r>
-        <w:t>Software Consultant (Java)</w:t>
-      </w:r>
-    </w:p>
-    <w:p/>
-    <w:p>
-      <w:pPr>
-        <w:pStyle w:val="Heading1"/>
-      </w:pPr>
-      <w:r>
-        <w:t>Projects</w:t>
-      </w:r>
-    </w:p>
-    <w:p>
-      <w:pPr>
-        <w:pStyle w:val="ListParagraph"/>
-      </w:pPr>
-      <w:r>
-        <w:t>Working on creating a Java 1.8 learning course for beginners @</w:t>
-      </w:r>
-      <w:r>
-        <w:t xml:space="preserve"> </w:t>
+        <w:t xml:space="preserve">– New Delhi, India – </w:t>
+      </w:r>
+      <w:r>
+        <w:t>January</w:t>
+      </w:r>
+      <w:r>
+        <w:t xml:space="preserve"> 2005 – </w:t>
       </w:r>
       <w:bookmarkStart w:id="0" w:name="_GoBack"/>
       <w:bookmarkEnd w:id="0"/>
+      <w:r>
+        <w:t>March</w:t>
+      </w:r>
+      <w:r>
+        <w:t xml:space="preserve"> 2007</w:t>
+      </w:r>
+    </w:p>
+    <w:p>
+      <w:pPr>
+        <w:pStyle w:val="ListParagraph"/>
+      </w:pPr>
+      <w:r>
+        <w:t>Position</w:t>
+      </w:r>
+      <w:r>
+        <w:t xml:space="preserve">: </w:t>
+      </w:r>
+      <w:r>
+        <w:t>Software Consultant (Java)</w:t>
+      </w:r>
+    </w:p>
+    <w:p/>
+    <w:p>
+      <w:pPr>
+        <w:pStyle w:val="Heading1"/>
+      </w:pPr>
+      <w:r>
+        <w:t>Projects</w:t>
+      </w:r>
+    </w:p>
+    <w:p>
+      <w:pPr>
+        <w:pStyle w:val="ListParagraph"/>
+      </w:pPr>
+      <w:r>
+        <w:t>Working on creating a Java 1.8 learning course for beginners @</w:t>
+      </w:r>
+      <w:r>
+        <w:t xml:space="preserve"> </w:t>
+      </w:r>
       <w:r>
         <w:t>https://github.com/samirprakash/java8-complete-course</w:t>
       </w:r>
@@ -2299,8 +2515,21 @@
         <w:pStyle w:val="ListParagraph"/>
       </w:pPr>
       <w:r>
-        <w:t>Working on creating an AI machine learning based self-driving-car simulator with Python 3, Anaconda, Kivy and PyTorch</w:t>
-      </w:r>
+        <w:t xml:space="preserve">Working on creating an AI machine learning based self-driving-car simulator with Python 3, Anaconda, </w:t>
+      </w:r>
+      <w:proofErr w:type="spellStart"/>
+      <w:r>
+        <w:t>Kivy</w:t>
+      </w:r>
+      <w:proofErr w:type="spellEnd"/>
+      <w:r>
+        <w:t xml:space="preserve"> and </w:t>
+      </w:r>
+      <w:proofErr w:type="spellStart"/>
+      <w:r>
+        <w:t>PyTorch</w:t>
+      </w:r>
+      <w:proofErr w:type="spellEnd"/>
     </w:p>
     <w:p>
       <w:pPr>
@@ -2313,8 +2542,13 @@
         <w:t>Python 3 and</w:t>
       </w:r>
       <w:r>
-        <w:t xml:space="preserve"> Tensorflow</w:t>
-      </w:r>
+        <w:t xml:space="preserve"> </w:t>
+      </w:r>
+      <w:proofErr w:type="spellStart"/>
+      <w:r>
+        <w:t>Tensorflow</w:t>
+      </w:r>
+      <w:proofErr w:type="spellEnd"/>
     </w:p>
     <w:p>
       <w:pPr>
@@ -2332,7 +2566,15 @@
         <w:pStyle w:val="ListParagraph"/>
       </w:pPr>
       <w:r>
-        <w:t>Working on FreeCodeCamp courses to help non-profit organizations with my development experience</w:t>
+        <w:t xml:space="preserve">Working on </w:t>
+      </w:r>
+      <w:proofErr w:type="spellStart"/>
+      <w:r>
+        <w:t>FreeCodeCamp</w:t>
+      </w:r>
+      <w:proofErr w:type="spellEnd"/>
+      <w:r>
+        <w:t xml:space="preserve"> courses to help non-profit organizations with my development experience</w:t>
       </w:r>
     </w:p>
     <w:p>
@@ -2348,7 +2590,15 @@
         <w:pStyle w:val="ListParagraph"/>
       </w:pPr>
       <w:r>
-        <w:t>Working on learning Kotlin as a development language for Mobile based native android development</w:t>
+        <w:t xml:space="preserve">Working on learning </w:t>
+      </w:r>
+      <w:proofErr w:type="spellStart"/>
+      <w:r>
+        <w:t>Kotlin</w:t>
+      </w:r>
+      <w:proofErr w:type="spellEnd"/>
+      <w:r>
+        <w:t xml:space="preserve"> as a development language for Mobile based native android development</w:t>
       </w:r>
     </w:p>
     <w:p>
@@ -2417,7 +2667,7 @@
 </file>
 
 <file path=word/endnotes.xml><?xml version="1.0" encoding="utf-8"?>
-<w:endnotes xmlns:wpc="http://schemas.microsoft.com/office/word/2010/wordprocessingCanvas" xmlns:cx="http://schemas.microsoft.com/office/drawing/2014/chartex" xmlns:cx1="http://schemas.microsoft.com/office/drawing/2015/9/8/chartex" xmlns:cx2="http://schemas.microsoft.com/office/drawing/2015/10/21/chartex" xmlns:cx3="http://schemas.microsoft.com/office/drawing/2016/5/9/chartex" xmlns:cx4="http://schemas.microsoft.com/office/drawing/2016/5/10/chartex" xmlns:cx5="http://schemas.microsoft.com/office/drawing/2016/5/11/chartex" xmlns:mc="http://schemas.openxmlformats.org/markup-compatibility/2006" xmlns:o="urn:schemas-microsoft-com:office:office" xmlns:r="http://schemas.openxmlformats.org/officeDocument/2006/relationships" xmlns:m="http://schemas.openxmlformats.org/officeDocument/2006/math" xmlns:v="urn:schemas-microsoft-com:vml" xmlns:wp14="http://schemas.microsoft.com/office/word/2010/wordprocessingDrawing" xmlns:wp="http://schemas.openxmlformats.org/drawingml/2006/wordprocessingDrawing" xmlns:w10="urn:schemas-microsoft-com:office:word" xmlns:w="http://schemas.openxmlformats.org/wordprocessingml/2006/main" xmlns:w14="http://schemas.microsoft.com/office/word/2010/wordml" xmlns:w15="http://schemas.microsoft.com/office/word/2012/wordml" xmlns:w16se="http://schemas.microsoft.com/office/word/2015/wordml/symex" xmlns:wpg="http://schemas.microsoft.com/office/word/2010/wordprocessingGroup" xmlns:wpi="http://schemas.microsoft.com/office/word/2010/wordprocessingInk" xmlns:wne="http://schemas.microsoft.com/office/word/2006/wordml" xmlns:wps="http://schemas.microsoft.com/office/word/2010/wordprocessingShape" mc:Ignorable="w14 w15 w16se wp14">
+<w:endnotes xmlns:wpc="http://schemas.microsoft.com/office/word/2010/wordprocessingCanvas" xmlns:mo="http://schemas.microsoft.com/office/mac/office/2008/main" xmlns:mc="http://schemas.openxmlformats.org/markup-compatibility/2006" xmlns:mv="urn:schemas-microsoft-com:mac:vml" xmlns:o="urn:schemas-microsoft-com:office:office" xmlns:r="http://schemas.openxmlformats.org/officeDocument/2006/relationships" xmlns:m="http://schemas.openxmlformats.org/officeDocument/2006/math" xmlns:v="urn:schemas-microsoft-com:vml" xmlns:wp14="http://schemas.microsoft.com/office/word/2010/wordprocessingDrawing" xmlns:wp="http://schemas.openxmlformats.org/drawingml/2006/wordprocessingDrawing" xmlns:w10="urn:schemas-microsoft-com:office:word" xmlns:w="http://schemas.openxmlformats.org/wordprocessingml/2006/main" xmlns:w14="http://schemas.microsoft.com/office/word/2010/wordml" xmlns:w15="http://schemas.microsoft.com/office/word/2012/wordml" xmlns:wpg="http://schemas.microsoft.com/office/word/2010/wordprocessingGroup" xmlns:wpi="http://schemas.microsoft.com/office/word/2010/wordprocessingInk" xmlns:wne="http://schemas.microsoft.com/office/word/2006/wordml" xmlns:wps="http://schemas.microsoft.com/office/word/2010/wordprocessingShape" mc:Ignorable="w14 w15 wp14">
   <w:endnote w:type="separator" w:id="-1">
     <w:p>
       <w:r>
@@ -2436,7 +2686,7 @@
 </file>
 
 <file path=word/footer1.xml><?xml version="1.0" encoding="utf-8"?>
-<w:ftr xmlns:wpc="http://schemas.microsoft.com/office/word/2010/wordprocessingCanvas" xmlns:cx="http://schemas.microsoft.com/office/drawing/2014/chartex" xmlns:cx1="http://schemas.microsoft.com/office/drawing/2015/9/8/chartex" xmlns:cx2="http://schemas.microsoft.com/office/drawing/2015/10/21/chartex" xmlns:cx3="http://schemas.microsoft.com/office/drawing/2016/5/9/chartex" xmlns:cx4="http://schemas.microsoft.com/office/drawing/2016/5/10/chartex" xmlns:cx5="http://schemas.microsoft.com/office/drawing/2016/5/11/chartex" xmlns:mc="http://schemas.openxmlformats.org/markup-compatibility/2006" xmlns:o="urn:schemas-microsoft-com:office:office" xmlns:r="http://schemas.openxmlformats.org/officeDocument/2006/relationships" xmlns:m="http://schemas.openxmlformats.org/officeDocument/2006/math" xmlns:v="urn:schemas-microsoft-com:vml" xmlns:wp14="http://schemas.microsoft.com/office/word/2010/wordprocessingDrawing" xmlns:wp="http://schemas.openxmlformats.org/drawingml/2006/wordprocessingDrawing" xmlns:w10="urn:schemas-microsoft-com:office:word" xmlns:w="http://schemas.openxmlformats.org/wordprocessingml/2006/main" xmlns:w14="http://schemas.microsoft.com/office/word/2010/wordml" xmlns:w15="http://schemas.microsoft.com/office/word/2012/wordml" xmlns:w16se="http://schemas.microsoft.com/office/word/2015/wordml/symex" xmlns:wpg="http://schemas.microsoft.com/office/word/2010/wordprocessingGroup" xmlns:wpi="http://schemas.microsoft.com/office/word/2010/wordprocessingInk" xmlns:wne="http://schemas.microsoft.com/office/word/2006/wordml" xmlns:wps="http://schemas.microsoft.com/office/word/2010/wordprocessingShape" mc:Ignorable="w14 w15 w16se wp14">
+<w:ftr xmlns:wpc="http://schemas.microsoft.com/office/word/2010/wordprocessingCanvas" xmlns:mo="http://schemas.microsoft.com/office/mac/office/2008/main" xmlns:mc="http://schemas.openxmlformats.org/markup-compatibility/2006" xmlns:mv="urn:schemas-microsoft-com:mac:vml" xmlns:o="urn:schemas-microsoft-com:office:office" xmlns:r="http://schemas.openxmlformats.org/officeDocument/2006/relationships" xmlns:m="http://schemas.openxmlformats.org/officeDocument/2006/math" xmlns:v="urn:schemas-microsoft-com:vml" xmlns:wp14="http://schemas.microsoft.com/office/word/2010/wordprocessingDrawing" xmlns:wp="http://schemas.openxmlformats.org/drawingml/2006/wordprocessingDrawing" xmlns:w10="urn:schemas-microsoft-com:office:word" xmlns:w="http://schemas.openxmlformats.org/wordprocessingml/2006/main" xmlns:w14="http://schemas.microsoft.com/office/word/2010/wordml" xmlns:w15="http://schemas.microsoft.com/office/word/2012/wordml" xmlns:wpg="http://schemas.microsoft.com/office/word/2010/wordprocessingGroup" xmlns:wpi="http://schemas.microsoft.com/office/word/2010/wordprocessingInk" xmlns:wne="http://schemas.microsoft.com/office/word/2006/wordml" xmlns:wps="http://schemas.microsoft.com/office/word/2010/wordprocessingShape" mc:Ignorable="w14 w15 wp14">
   <w:p>
     <w:pPr>
       <w:rPr>
@@ -2470,7 +2720,7 @@
 </file>
 
 <file path=word/footnotes.xml><?xml version="1.0" encoding="utf-8"?>
-<w:footnotes xmlns:wpc="http://schemas.microsoft.com/office/word/2010/wordprocessingCanvas" xmlns:cx="http://schemas.microsoft.com/office/drawing/2014/chartex" xmlns:cx1="http://schemas.microsoft.com/office/drawing/2015/9/8/chartex" xmlns:cx2="http://schemas.microsoft.com/office/drawing/2015/10/21/chartex" xmlns:cx3="http://schemas.microsoft.com/office/drawing/2016/5/9/chartex" xmlns:cx4="http://schemas.microsoft.com/office/drawing/2016/5/10/chartex" xmlns:cx5="http://schemas.microsoft.com/office/drawing/2016/5/11/chartex" xmlns:mc="http://schemas.openxmlformats.org/markup-compatibility/2006" xmlns:o="urn:schemas-microsoft-com:office:office" xmlns:r="http://schemas.openxmlformats.org/officeDocument/2006/relationships" xmlns:m="http://schemas.openxmlformats.org/officeDocument/2006/math" xmlns:v="urn:schemas-microsoft-com:vml" xmlns:wp14="http://schemas.microsoft.com/office/word/2010/wordprocessingDrawing" xmlns:wp="http://schemas.openxmlformats.org/drawingml/2006/wordprocessingDrawing" xmlns:w10="urn:schemas-microsoft-com:office:word" xmlns:w="http://schemas.openxmlformats.org/wordprocessingml/2006/main" xmlns:w14="http://schemas.microsoft.com/office/word/2010/wordml" xmlns:w15="http://schemas.microsoft.com/office/word/2012/wordml" xmlns:w16se="http://schemas.microsoft.com/office/word/2015/wordml/symex" xmlns:wpg="http://schemas.microsoft.com/office/word/2010/wordprocessingGroup" xmlns:wpi="http://schemas.microsoft.com/office/word/2010/wordprocessingInk" xmlns:wne="http://schemas.microsoft.com/office/word/2006/wordml" xmlns:wps="http://schemas.microsoft.com/office/word/2010/wordprocessingShape" mc:Ignorable="w14 w15 w16se wp14">
+<w:footnotes xmlns:wpc="http://schemas.microsoft.com/office/word/2010/wordprocessingCanvas" xmlns:mo="http://schemas.microsoft.com/office/mac/office/2008/main" xmlns:mc="http://schemas.openxmlformats.org/markup-compatibility/2006" xmlns:mv="urn:schemas-microsoft-com:mac:vml" xmlns:o="urn:schemas-microsoft-com:office:office" xmlns:r="http://schemas.openxmlformats.org/officeDocument/2006/relationships" xmlns:m="http://schemas.openxmlformats.org/officeDocument/2006/math" xmlns:v="urn:schemas-microsoft-com:vml" xmlns:wp14="http://schemas.microsoft.com/office/word/2010/wordprocessingDrawing" xmlns:wp="http://schemas.openxmlformats.org/drawingml/2006/wordprocessingDrawing" xmlns:w10="urn:schemas-microsoft-com:office:word" xmlns:w="http://schemas.openxmlformats.org/wordprocessingml/2006/main" xmlns:w14="http://schemas.microsoft.com/office/word/2010/wordml" xmlns:w15="http://schemas.microsoft.com/office/word/2012/wordml" xmlns:wpg="http://schemas.microsoft.com/office/word/2010/wordprocessingGroup" xmlns:wpi="http://schemas.microsoft.com/office/word/2010/wordprocessingInk" xmlns:wne="http://schemas.microsoft.com/office/word/2006/wordml" xmlns:wps="http://schemas.microsoft.com/office/word/2010/wordprocessingShape" mc:Ignorable="w14 w15 wp14">
   <w:footnote w:type="separator" w:id="-1">
     <w:p>
       <w:r>
@@ -2489,8 +2739,8 @@
 </file>
 
 <file path=word/numbering.xml><?xml version="1.0" encoding="utf-8"?>
-<w:numbering xmlns:wpc="http://schemas.microsoft.com/office/word/2010/wordprocessingCanvas" xmlns:cx="http://schemas.microsoft.com/office/drawing/2014/chartex" xmlns:cx1="http://schemas.microsoft.com/office/drawing/2015/9/8/chartex" xmlns:cx2="http://schemas.microsoft.com/office/drawing/2015/10/21/chartex" xmlns:cx3="http://schemas.microsoft.com/office/drawing/2016/5/9/chartex" xmlns:cx4="http://schemas.microsoft.com/office/drawing/2016/5/10/chartex" xmlns:cx5="http://schemas.microsoft.com/office/drawing/2016/5/11/chartex" xmlns:mc="http://schemas.openxmlformats.org/markup-compatibility/2006" xmlns:o="urn:schemas-microsoft-com:office:office" xmlns:r="http://schemas.openxmlformats.org/officeDocument/2006/relationships" xmlns:m="http://schemas.openxmlformats.org/officeDocument/2006/math" xmlns:v="urn:schemas-microsoft-com:vml" xmlns:wp14="http://schemas.microsoft.com/office/word/2010/wordprocessingDrawing" xmlns:wp="http://schemas.openxmlformats.org/drawingml/2006/wordprocessingDrawing" xmlns:w10="urn:schemas-microsoft-com:office:word" xmlns:w="http://schemas.openxmlformats.org/wordprocessingml/2006/main" xmlns:w14="http://schemas.microsoft.com/office/word/2010/wordml" xmlns:w15="http://schemas.microsoft.com/office/word/2012/wordml" xmlns:w16se="http://schemas.microsoft.com/office/word/2015/wordml/symex" xmlns:wpg="http://schemas.microsoft.com/office/word/2010/wordprocessingGroup" xmlns:wpi="http://schemas.microsoft.com/office/word/2010/wordprocessingInk" xmlns:wne="http://schemas.microsoft.com/office/word/2006/wordml" xmlns:wps="http://schemas.microsoft.com/office/word/2010/wordprocessingShape" mc:Ignorable="w14 w15 w16se wp14">
-  <w:abstractNum w:abstractNumId="0" w15:restartNumberingAfterBreak="0">
+<w:numbering xmlns:wpc="http://schemas.microsoft.com/office/word/2010/wordprocessingCanvas" xmlns:mo="http://schemas.microsoft.com/office/mac/office/2008/main" xmlns:mc="http://schemas.openxmlformats.org/markup-compatibility/2006" xmlns:mv="urn:schemas-microsoft-com:mac:vml" xmlns:o="urn:schemas-microsoft-com:office:office" xmlns:r="http://schemas.openxmlformats.org/officeDocument/2006/relationships" xmlns:m="http://schemas.openxmlformats.org/officeDocument/2006/math" xmlns:v="urn:schemas-microsoft-com:vml" xmlns:wp14="http://schemas.microsoft.com/office/word/2010/wordprocessingDrawing" xmlns:wp="http://schemas.openxmlformats.org/drawingml/2006/wordprocessingDrawing" xmlns:w10="urn:schemas-microsoft-com:office:word" xmlns:w="http://schemas.openxmlformats.org/wordprocessingml/2006/main" xmlns:w14="http://schemas.microsoft.com/office/word/2010/wordml" xmlns:w15="http://schemas.microsoft.com/office/word/2012/wordml" xmlns:wpg="http://schemas.microsoft.com/office/word/2010/wordprocessingGroup" xmlns:wpi="http://schemas.microsoft.com/office/word/2010/wordprocessingInk" xmlns:wne="http://schemas.microsoft.com/office/word/2006/wordml" xmlns:wps="http://schemas.microsoft.com/office/word/2010/wordprocessingShape" mc:Ignorable="w14 w15 wp14">
+  <w:abstractNum w:abstractNumId="0">
     <w:nsid w:val="39A6552E"/>
     <w:multiLevelType w:val="multilevel"/>
     <w:tmpl w:val="3E1C4C6E"/>
@@ -2675,7 +2925,7 @@
       </w:rPr>
     </w:lvl>
   </w:abstractNum>
-  <w:abstractNum w:abstractNumId="1" w15:restartNumberingAfterBreak="0">
+  <w:abstractNum w:abstractNumId="1">
     <w:nsid w:val="3C071DB2"/>
     <w:multiLevelType w:val="multilevel"/>
     <w:tmpl w:val="DA7C6A9A"/>
@@ -2860,7 +3110,7 @@
       </w:rPr>
     </w:lvl>
   </w:abstractNum>
-  <w:abstractNum w:abstractNumId="2" w15:restartNumberingAfterBreak="0">
+  <w:abstractNum w:abstractNumId="2">
     <w:nsid w:val="7D9B7E42"/>
     <w:multiLevelType w:val="multilevel"/>
     <w:tmpl w:val="DF0ECD36"/>
@@ -3059,7 +3309,7 @@
 </file>
 
 <file path=word/styles.xml><?xml version="1.0" encoding="utf-8"?>
-<w:styles xmlns:mc="http://schemas.openxmlformats.org/markup-compatibility/2006" xmlns:r="http://schemas.openxmlformats.org/officeDocument/2006/relationships" xmlns:w="http://schemas.openxmlformats.org/wordprocessingml/2006/main" xmlns:w14="http://schemas.microsoft.com/office/word/2010/wordml" xmlns:w15="http://schemas.microsoft.com/office/word/2012/wordml" xmlns:w16se="http://schemas.microsoft.com/office/word/2015/wordml/symex" mc:Ignorable="w14 w15 w16se">
+<w:styles xmlns:mc="http://schemas.openxmlformats.org/markup-compatibility/2006" xmlns:r="http://schemas.openxmlformats.org/officeDocument/2006/relationships" xmlns:w="http://schemas.openxmlformats.org/wordprocessingml/2006/main" xmlns:w14="http://schemas.microsoft.com/office/word/2010/wordml" xmlns:w15="http://schemas.microsoft.com/office/word/2012/wordml" mc:Ignorable="w14 w15">
   <w:docDefaults>
     <w:rPrDefault>
       <w:rPr>
@@ -3075,7 +3325,7 @@
       </w:pPr>
     </w:pPrDefault>
   </w:docDefaults>
-  <w:latentStyles w:defLockedState="0" w:defUIPriority="99" w:defSemiHidden="0" w:defUnhideWhenUsed="0" w:defQFormat="0" w:count="374">
+  <w:latentStyles w:defLockedState="0" w:defUIPriority="99" w:defSemiHidden="0" w:defUnhideWhenUsed="0" w:defQFormat="0" w:count="382">
     <w:lsdException w:name="Normal" w:uiPriority="0" w:qFormat="1"/>
     <w:lsdException w:name="heading 1" w:uiPriority="9" w:qFormat="1"/>
     <w:lsdException w:name="heading 2" w:semiHidden="1" w:uiPriority="9" w:unhideWhenUsed="1" w:qFormat="1"/>
@@ -3449,7 +3699,6 @@
     <w:lsdException w:name="List Table 7 Colorful Accent 6" w:uiPriority="52"/>
     <w:lsdException w:name="Mention" w:semiHidden="1" w:unhideWhenUsed="1"/>
     <w:lsdException w:name="Smart Hyperlink" w:semiHidden="1" w:unhideWhenUsed="1"/>
-    <w:lsdException w:name="Hashtag" w:semiHidden="1" w:unhideWhenUsed="1"/>
   </w:latentStyles>
   <w:style w:type="paragraph" w:default="1" w:styleId="Normal">
     <w:name w:val="Normal"/>
@@ -3617,6 +3866,7 @@
       <w:spacing w:after="0" w:line="240" w:lineRule="auto"/>
     </w:pPr>
     <w:tblPr>
+      <w:tblInd w:w="0" w:type="dxa"/>
       <w:tblBorders>
         <w:top w:val="single" w:sz="4" w:space="0" w:color="auto"/>
         <w:left w:val="single" w:sz="4" w:space="0" w:color="auto"/>
@@ -3625,6 +3875,12 @@
         <w:insideH w:val="single" w:sz="4" w:space="0" w:color="auto"/>
         <w:insideV w:val="single" w:sz="4" w:space="0" w:color="auto"/>
       </w:tblBorders>
+      <w:tblCellMar>
+        <w:top w:w="0" w:type="dxa"/>
+        <w:left w:w="108" w:type="dxa"/>
+        <w:bottom w:w="0" w:type="dxa"/>
+        <w:right w:w="108" w:type="dxa"/>
+      </w:tblCellMar>
     </w:tblPr>
   </w:style>
   <w:style w:type="character" w:customStyle="1" w:styleId="CapsExpandedColored">
@@ -4057,7 +4313,7 @@
 </file>
 
 <file path=customXml/itemProps1.xml><?xml version="1.0" encoding="utf-8"?>
-<ds:datastoreItem xmlns:ds="http://schemas.openxmlformats.org/officeDocument/2006/customXml" ds:itemID="{B5F7B193-D119-4812-8E2F-CFE3CD0632BF}">
+<ds:datastoreItem xmlns:ds="http://schemas.openxmlformats.org/officeDocument/2006/customXml" ds:itemID="{8EBC3271-148B-6145-B7A6-380138580D90}">
   <ds:schemaRefs>
     <ds:schemaRef ds:uri="http://schemas.openxmlformats.org/officeDocument/2006/bibliography"/>
   </ds:schemaRefs>

</xml_diff>